<commit_message>
fix content of images
</commit_message>
<xml_diff>
--- a/images/intro/disenho.docx
+++ b/images/intro/disenho.docx
@@ -1,10 +1,1230 @@
 
 <file path=word/document.xml><?xml version="1.0" encoding="utf-8"?>
-<w:document xmlns:wpc="http://schemas.microsoft.com/office/word/2010/wordprocessingCanvas" xmlns:mc="http://schemas.openxmlformats.org/markup-compatibility/2006" xmlns:o="urn:schemas-microsoft-com:office:office" xmlns:r="http://schemas.openxmlformats.org/officeDocument/2006/relationships" xmlns:m="http://schemas.openxmlformats.org/officeDocument/2006/math" xmlns:v="urn:schemas-microsoft-com:vml" xmlns:wp14="http://schemas.microsoft.com/office/word/2010/wordprocessingDrawing" xmlns:wp="http://schemas.openxmlformats.org/drawingml/2006/wordprocessingDrawing" xmlns:w10="urn:schemas-microsoft-com:office:word" xmlns:w="http://schemas.openxmlformats.org/wordprocessingml/2006/main" xmlns:w14="http://schemas.microsoft.com/office/word/2010/wordml" xmlns:w15="http://schemas.microsoft.com/office/word/2012/wordml" xmlns:wpg="http://schemas.microsoft.com/office/word/2010/wordprocessingGroup" xmlns:wpi="http://schemas.microsoft.com/office/word/2010/wordprocessingInk" xmlns:wne="http://schemas.microsoft.com/office/word/2006/wordml" xmlns:wps="http://schemas.microsoft.com/office/word/2010/wordprocessingShape" mc:Ignorable="w14 w15 wp14">
+<w:document xmlns:wpc="http://schemas.microsoft.com/office/word/2010/wordprocessingCanvas" xmlns:cx="http://schemas.microsoft.com/office/drawing/2014/chartex" xmlns:cx1="http://schemas.microsoft.com/office/drawing/2015/9/8/chartex" xmlns:cx2="http://schemas.microsoft.com/office/drawing/2015/10/21/chartex" xmlns:cx3="http://schemas.microsoft.com/office/drawing/2016/5/9/chartex" xmlns:cx4="http://schemas.microsoft.com/office/drawing/2016/5/10/chartex" xmlns:cx5="http://schemas.microsoft.com/office/drawing/2016/5/11/chartex" xmlns:cx6="http://schemas.microsoft.com/office/drawing/2016/5/12/chartex" xmlns:cx7="http://schemas.microsoft.com/office/drawing/2016/5/13/chartex" xmlns:cx8="http://schemas.microsoft.com/office/drawing/2016/5/14/chartex" xmlns:mc="http://schemas.openxmlformats.org/markup-compatibility/2006" xmlns:aink="http://schemas.microsoft.com/office/drawing/2016/ink" xmlns:am3d="http://schemas.microsoft.com/office/drawing/2017/model3d" xmlns:o="urn:schemas-microsoft-com:office:office" xmlns:r="http://schemas.openxmlformats.org/officeDocument/2006/relationships" xmlns:m="http://schemas.openxmlformats.org/officeDocument/2006/math" xmlns:v="urn:schemas-microsoft-com:vml" xmlns:wp14="http://schemas.microsoft.com/office/word/2010/wordprocessingDrawing" xmlns:wp="http://schemas.openxmlformats.org/drawingml/2006/wordprocessingDrawing" xmlns:w10="urn:schemas-microsoft-com:office:word" xmlns:w="http://schemas.openxmlformats.org/wordprocessingml/2006/main" xmlns:w14="http://schemas.microsoft.com/office/word/2010/wordml" xmlns:w15="http://schemas.microsoft.com/office/word/2012/wordml" xmlns:w16cid="http://schemas.microsoft.com/office/word/2016/wordml/cid" xmlns:w16se="http://schemas.microsoft.com/office/word/2015/wordml/symex" xmlns:wpg="http://schemas.microsoft.com/office/word/2010/wordprocessingGroup" xmlns:wpi="http://schemas.microsoft.com/office/word/2010/wordprocessingInk" xmlns:wne="http://schemas.microsoft.com/office/word/2006/wordml" xmlns:wps="http://schemas.microsoft.com/office/word/2010/wordprocessingShape" mc:Ignorable="w14 w15 w16se w16cid wp14">
   <w:body>
+    <w:p/>
+    <w:p>
+      <w:r>
+        <w:rPr>
+          <w:noProof/>
+        </w:rPr>
+        <mc:AlternateContent>
+          <mc:Choice Requires="wps">
+            <w:drawing>
+              <wp:anchor distT="45720" distB="45720" distL="114300" distR="114300" simplePos="0" relativeHeight="251704320" behindDoc="0" locked="0" layoutInCell="1" allowOverlap="1" wp14:anchorId="7B541DB7" wp14:editId="6504E678">
+                <wp:simplePos x="0" y="0"/>
+                <wp:positionH relativeFrom="column">
+                  <wp:posOffset>2769235</wp:posOffset>
+                </wp:positionH>
+                <wp:positionV relativeFrom="paragraph">
+                  <wp:posOffset>224790</wp:posOffset>
+                </wp:positionV>
+                <wp:extent cx="1198880" cy="700405"/>
+                <wp:effectExtent l="0" t="0" r="0" b="4445"/>
+                <wp:wrapSquare wrapText="bothSides"/>
+                <wp:docPr id="30" name="Cuadro de texto 2"/>
+                <wp:cNvGraphicFramePr>
+                  <a:graphicFrameLocks xmlns:a="http://schemas.openxmlformats.org/drawingml/2006/main"/>
+                </wp:cNvGraphicFramePr>
+                <a:graphic xmlns:a="http://schemas.openxmlformats.org/drawingml/2006/main">
+                  <a:graphicData uri="http://schemas.microsoft.com/office/word/2010/wordprocessingShape">
+                    <wps:wsp>
+                      <wps:cNvSpPr txBox="1">
+                        <a:spLocks noChangeArrowheads="1"/>
+                      </wps:cNvSpPr>
+                      <wps:spPr bwMode="auto">
+                        <a:xfrm>
+                          <a:off x="0" y="0"/>
+                          <a:ext cx="1198880" cy="700405"/>
+                        </a:xfrm>
+                        <a:prstGeom prst="rect">
+                          <a:avLst/>
+                        </a:prstGeom>
+                        <a:noFill/>
+                        <a:ln w="9525">
+                          <a:noFill/>
+                          <a:miter lim="800000"/>
+                          <a:headEnd/>
+                          <a:tailEnd/>
+                        </a:ln>
+                      </wps:spPr>
+                      <wps:txbx>
+                        <w:txbxContent>
+                          <w:p>
+                            <w:pPr>
+                              <w:spacing w:line="240" w:lineRule="auto"/>
+                              <w:jc w:val="center"/>
+                              <w:rPr>
+                                <w:b/>
+                                <w:bCs/>
+                                <w:sz w:val="18"/>
+                                <w:szCs w:val="18"/>
+                              </w:rPr>
+                            </w:pPr>
+                            <w:r>
+                              <w:rPr>
+                                <w:b/>
+                                <w:bCs/>
+                                <w:sz w:val="18"/>
+                                <w:szCs w:val="18"/>
+                              </w:rPr>
+                              <w:t>Preprocesamiento</w:t>
+                            </w:r>
+                          </w:p>
+                          <w:p>
+                            <w:pPr>
+                              <w:spacing w:line="240" w:lineRule="auto"/>
+                              <w:jc w:val="center"/>
+                              <w:rPr>
+                                <w:sz w:val="14"/>
+                                <w:szCs w:val="14"/>
+                              </w:rPr>
+                            </w:pPr>
+                            <w:r>
+                              <w:rPr>
+                                <w:sz w:val="14"/>
+                                <w:szCs w:val="14"/>
+                              </w:rPr>
+                              <w:t>Reducción de tamaño, realce de contraste,       filtro de escala de grises</w:t>
+                            </w:r>
+                          </w:p>
+                          <w:p>
+                            <w:pPr>
+                              <w:spacing w:line="240" w:lineRule="auto"/>
+                              <w:jc w:val="center"/>
+                              <w:rPr>
+                                <w:sz w:val="14"/>
+                                <w:szCs w:val="14"/>
+                              </w:rPr>
+                            </w:pPr>
+                          </w:p>
+                        </w:txbxContent>
+                      </wps:txbx>
+                      <wps:bodyPr rot="0" vert="horz" wrap="square" lIns="91440" tIns="45720" rIns="91440" bIns="45720" anchor="t" anchorCtr="0">
+                        <a:noAutofit/>
+                      </wps:bodyPr>
+                    </wps:wsp>
+                  </a:graphicData>
+                </a:graphic>
+                <wp14:sizeRelH relativeFrom="margin">
+                  <wp14:pctWidth>0</wp14:pctWidth>
+                </wp14:sizeRelH>
+                <wp14:sizeRelV relativeFrom="margin">
+                  <wp14:pctHeight>0</wp14:pctHeight>
+                </wp14:sizeRelV>
+              </wp:anchor>
+            </w:drawing>
+          </mc:Choice>
+          <mc:Fallback>
+            <w:pict>
+              <v:shapetype w14:anchorId="7B541DB7" id="_x0000_t202" coordsize="21600,21600" o:spt="202" path="m,l,21600r21600,l21600,xe">
+                <v:stroke joinstyle="miter"/>
+                <v:path gradientshapeok="t" o:connecttype="rect"/>
+              </v:shapetype>
+              <v:shape id="Cuadro de texto 2" o:spid="_x0000_s1026" type="#_x0000_t202" style="position:absolute;margin-left:218.05pt;margin-top:17.7pt;width:94.4pt;height:55.15pt;z-index:251704320;visibility:visible;mso-wrap-style:square;mso-width-percent:0;mso-height-percent:0;mso-wrap-distance-left:9pt;mso-wrap-distance-top:3.6pt;mso-wrap-distance-right:9pt;mso-wrap-distance-bottom:3.6pt;mso-position-horizontal:absolute;mso-position-horizontal-relative:text;mso-position-vertical:absolute;mso-position-vertical-relative:text;mso-width-percent:0;mso-height-percent:0;mso-width-relative:margin;mso-height-relative:margin;v-text-anchor:top" o:gfxdata="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" filled="f" stroked="f">
+                <v:textbox>
+                  <w:txbxContent>
+                    <w:p>
+                      <w:pPr>
+                        <w:spacing w:line="240" w:lineRule="auto"/>
+                        <w:jc w:val="center"/>
+                        <w:rPr>
+                          <w:b/>
+                          <w:bCs/>
+                          <w:sz w:val="18"/>
+                          <w:szCs w:val="18"/>
+                        </w:rPr>
+                      </w:pPr>
+                      <w:r>
+                        <w:rPr>
+                          <w:b/>
+                          <w:bCs/>
+                          <w:sz w:val="18"/>
+                          <w:szCs w:val="18"/>
+                        </w:rPr>
+                        <w:t>Preprocesamiento</w:t>
+                      </w:r>
+                    </w:p>
+                    <w:p>
+                      <w:pPr>
+                        <w:spacing w:line="240" w:lineRule="auto"/>
+                        <w:jc w:val="center"/>
+                        <w:rPr>
+                          <w:sz w:val="14"/>
+                          <w:szCs w:val="14"/>
+                        </w:rPr>
+                      </w:pPr>
+                      <w:r>
+                        <w:rPr>
+                          <w:sz w:val="14"/>
+                          <w:szCs w:val="14"/>
+                        </w:rPr>
+                        <w:t>Reducción de tamaño, realce de contraste,       filtro de escala de grises</w:t>
+                      </w:r>
+                    </w:p>
+                    <w:p>
+                      <w:pPr>
+                        <w:spacing w:line="240" w:lineRule="auto"/>
+                        <w:jc w:val="center"/>
+                        <w:rPr>
+                          <w:sz w:val="14"/>
+                          <w:szCs w:val="14"/>
+                        </w:rPr>
+                      </w:pPr>
+                    </w:p>
+                  </w:txbxContent>
+                </v:textbox>
+                <w10:wrap type="square"/>
+              </v:shape>
+            </w:pict>
+          </mc:Fallback>
+        </mc:AlternateContent>
+      </w:r>
+      <w:r>
+        <w:rPr>
+          <w:noProof/>
+        </w:rPr>
+        <mc:AlternateContent>
+          <mc:Choice Requires="wps">
+            <w:drawing>
+              <wp:anchor distT="45720" distB="45720" distL="114300" distR="114300" simplePos="0" relativeHeight="251702272" behindDoc="0" locked="0" layoutInCell="1" allowOverlap="1">
+                <wp:simplePos x="0" y="0"/>
+                <wp:positionH relativeFrom="column">
+                  <wp:posOffset>4656488</wp:posOffset>
+                </wp:positionH>
+                <wp:positionV relativeFrom="paragraph">
+                  <wp:posOffset>285486</wp:posOffset>
+                </wp:positionV>
+                <wp:extent cx="1306195" cy="700405"/>
+                <wp:effectExtent l="0" t="0" r="0" b="4445"/>
+                <wp:wrapSquare wrapText="bothSides"/>
+                <wp:docPr id="22" name="Cuadro de texto 2"/>
+                <wp:cNvGraphicFramePr>
+                  <a:graphicFrameLocks xmlns:a="http://schemas.openxmlformats.org/drawingml/2006/main"/>
+                </wp:cNvGraphicFramePr>
+                <a:graphic xmlns:a="http://schemas.openxmlformats.org/drawingml/2006/main">
+                  <a:graphicData uri="http://schemas.microsoft.com/office/word/2010/wordprocessingShape">
+                    <wps:wsp>
+                      <wps:cNvSpPr txBox="1">
+                        <a:spLocks noChangeArrowheads="1"/>
+                      </wps:cNvSpPr>
+                      <wps:spPr bwMode="auto">
+                        <a:xfrm>
+                          <a:off x="0" y="0"/>
+                          <a:ext cx="1306195" cy="700405"/>
+                        </a:xfrm>
+                        <a:prstGeom prst="rect">
+                          <a:avLst/>
+                        </a:prstGeom>
+                        <a:noFill/>
+                        <a:ln w="9525">
+                          <a:noFill/>
+                          <a:miter lim="800000"/>
+                          <a:headEnd/>
+                          <a:tailEnd/>
+                        </a:ln>
+                      </wps:spPr>
+                      <wps:txbx>
+                        <w:txbxContent>
+                          <w:p>
+                            <w:pPr>
+                              <w:spacing w:line="240" w:lineRule="auto"/>
+                              <w:jc w:val="center"/>
+                              <w:rPr>
+                                <w:b/>
+                                <w:bCs/>
+                                <w:sz w:val="18"/>
+                                <w:szCs w:val="18"/>
+                              </w:rPr>
+                            </w:pPr>
+                            <w:r>
+                              <w:rPr>
+                                <w:b/>
+                                <w:bCs/>
+                                <w:sz w:val="18"/>
+                                <w:szCs w:val="18"/>
+                              </w:rPr>
+                              <w:t>Reconocimiento</w:t>
+                            </w:r>
+                          </w:p>
+                          <w:p>
+                            <w:pPr>
+                              <w:spacing w:line="240" w:lineRule="auto"/>
+                              <w:jc w:val="center"/>
+                              <w:rPr>
+                                <w:sz w:val="14"/>
+                                <w:szCs w:val="14"/>
+                              </w:rPr>
+                            </w:pPr>
+                            <w:r>
+                              <w:rPr>
+                                <w:sz w:val="14"/>
+                                <w:szCs w:val="14"/>
+                              </w:rPr>
+                              <w:t>Ejecución del modelo convolucional</w:t>
+                            </w:r>
+                          </w:p>
+                        </w:txbxContent>
+                      </wps:txbx>
+                      <wps:bodyPr rot="0" vert="horz" wrap="square" lIns="91440" tIns="45720" rIns="91440" bIns="45720" anchor="t" anchorCtr="0">
+                        <a:noAutofit/>
+                      </wps:bodyPr>
+                    </wps:wsp>
+                  </a:graphicData>
+                </a:graphic>
+                <wp14:sizeRelH relativeFrom="margin">
+                  <wp14:pctWidth>0</wp14:pctWidth>
+                </wp14:sizeRelH>
+                <wp14:sizeRelV relativeFrom="margin">
+                  <wp14:pctHeight>0</wp14:pctHeight>
+                </wp14:sizeRelV>
+              </wp:anchor>
+            </w:drawing>
+          </mc:Choice>
+          <mc:Fallback>
+            <w:pict>
+              <v:shape id="_x0000_s1027" type="#_x0000_t202" style="position:absolute;margin-left:366.65pt;margin-top:22.5pt;width:102.85pt;height:55.15pt;z-index:251702272;visibility:visible;mso-wrap-style:square;mso-width-percent:0;mso-height-percent:0;mso-wrap-distance-left:9pt;mso-wrap-distance-top:3.6pt;mso-wrap-distance-right:9pt;mso-wrap-distance-bottom:3.6pt;mso-position-horizontal:absolute;mso-position-horizontal-relative:text;mso-position-vertical:absolute;mso-position-vertical-relative:text;mso-width-percent:0;mso-height-percent:0;mso-width-relative:margin;mso-height-relative:margin;v-text-anchor:top" o:gfxdata="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" filled="f" stroked="f">
+                <v:textbox>
+                  <w:txbxContent>
+                    <w:p>
+                      <w:pPr>
+                        <w:spacing w:line="240" w:lineRule="auto"/>
+                        <w:jc w:val="center"/>
+                        <w:rPr>
+                          <w:b/>
+                          <w:bCs/>
+                          <w:sz w:val="18"/>
+                          <w:szCs w:val="18"/>
+                        </w:rPr>
+                      </w:pPr>
+                      <w:r>
+                        <w:rPr>
+                          <w:b/>
+                          <w:bCs/>
+                          <w:sz w:val="18"/>
+                          <w:szCs w:val="18"/>
+                        </w:rPr>
+                        <w:t>Reconocimiento</w:t>
+                      </w:r>
+                    </w:p>
+                    <w:p>
+                      <w:pPr>
+                        <w:spacing w:line="240" w:lineRule="auto"/>
+                        <w:jc w:val="center"/>
+                        <w:rPr>
+                          <w:sz w:val="14"/>
+                          <w:szCs w:val="14"/>
+                        </w:rPr>
+                      </w:pPr>
+                      <w:r>
+                        <w:rPr>
+                          <w:sz w:val="14"/>
+                          <w:szCs w:val="14"/>
+                        </w:rPr>
+                        <w:t>Ejecución del modelo convolucional</w:t>
+                      </w:r>
+                    </w:p>
+                  </w:txbxContent>
+                </v:textbox>
+                <w10:wrap type="square"/>
+              </v:shape>
+            </w:pict>
+          </mc:Fallback>
+        </mc:AlternateContent>
+      </w:r>
+      <w:r>
+        <w:rPr>
+          <w:noProof/>
+        </w:rPr>
+        <mc:AlternateContent>
+          <mc:Choice Requires="wps">
+            <w:drawing>
+              <wp:anchor distT="0" distB="0" distL="114300" distR="114300" simplePos="0" relativeHeight="251706368" behindDoc="1" locked="0" layoutInCell="1" allowOverlap="1" wp14:anchorId="48CDE951" wp14:editId="1E7CAB55">
+                <wp:simplePos x="0" y="0"/>
+                <wp:positionH relativeFrom="column">
+                  <wp:posOffset>4598455</wp:posOffset>
+                </wp:positionH>
+                <wp:positionV relativeFrom="paragraph">
+                  <wp:posOffset>195217</wp:posOffset>
+                </wp:positionV>
+                <wp:extent cx="1377315" cy="706582"/>
+                <wp:effectExtent l="0" t="0" r="13335" b="17780"/>
+                <wp:wrapNone/>
+                <wp:docPr id="31" name="Rectángulo: esquinas redondeadas 31"/>
+                <wp:cNvGraphicFramePr/>
+                <a:graphic xmlns:a="http://schemas.openxmlformats.org/drawingml/2006/main">
+                  <a:graphicData uri="http://schemas.microsoft.com/office/word/2010/wordprocessingShape">
+                    <wps:wsp>
+                      <wps:cNvSpPr/>
+                      <wps:spPr>
+                        <a:xfrm>
+                          <a:off x="0" y="0"/>
+                          <a:ext cx="1377315" cy="706582"/>
+                        </a:xfrm>
+                        <a:prstGeom prst="roundRect">
+                          <a:avLst/>
+                        </a:prstGeom>
+                      </wps:spPr>
+                      <wps:style>
+                        <a:lnRef idx="2">
+                          <a:schemeClr val="accent3">
+                            <a:shade val="50000"/>
+                          </a:schemeClr>
+                        </a:lnRef>
+                        <a:fillRef idx="1">
+                          <a:schemeClr val="accent3"/>
+                        </a:fillRef>
+                        <a:effectRef idx="0">
+                          <a:schemeClr val="accent3"/>
+                        </a:effectRef>
+                        <a:fontRef idx="minor">
+                          <a:schemeClr val="lt1"/>
+                        </a:fontRef>
+                      </wps:style>
+                      <wps:bodyPr rot="0" spcFirstLastPara="0" vertOverflow="overflow" horzOverflow="overflow" vert="horz" wrap="square" lIns="91440" tIns="45720" rIns="91440" bIns="45720" numCol="1" spcCol="0" rtlCol="0" fromWordArt="0" anchor="ctr" anchorCtr="0" forceAA="0" compatLnSpc="1">
+                        <a:prstTxWarp prst="textNoShape">
+                          <a:avLst/>
+                        </a:prstTxWarp>
+                        <a:noAutofit/>
+                      </wps:bodyPr>
+                    </wps:wsp>
+                  </a:graphicData>
+                </a:graphic>
+                <wp14:sizeRelH relativeFrom="margin">
+                  <wp14:pctWidth>0</wp14:pctWidth>
+                </wp14:sizeRelH>
+                <wp14:sizeRelV relativeFrom="margin">
+                  <wp14:pctHeight>0</wp14:pctHeight>
+                </wp14:sizeRelV>
+              </wp:anchor>
+            </w:drawing>
+          </mc:Choice>
+          <mc:Fallback>
+            <w:pict>
+              <v:roundrect w14:anchorId="3739650E" id="Rectángulo: esquinas redondeadas 31" o:spid="_x0000_s1026" style="position:absolute;margin-left:362.1pt;margin-top:15.35pt;width:108.45pt;height:55.65pt;z-index:-251610112;visibility:visible;mso-wrap-style:square;mso-width-percent:0;mso-height-percent:0;mso-wrap-distance-left:9pt;mso-wrap-distance-top:0;mso-wrap-distance-right:9pt;mso-wrap-distance-bottom:0;mso-position-horizontal:absolute;mso-position-horizontal-relative:text;mso-position-vertical:absolute;mso-position-vertical-relative:text;mso-width-percent:0;mso-height-percent:0;mso-width-relative:margin;mso-height-relative:margin;v-text-anchor:middle" arcsize="10923f" o:gfxdata="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" fillcolor="#a5a5a5 [3206]" strokecolor="#525252 [1606]" strokeweight="1pt">
+                <v:stroke joinstyle="miter"/>
+              </v:roundrect>
+            </w:pict>
+          </mc:Fallback>
+        </mc:AlternateContent>
+      </w:r>
+      <w:r>
+        <w:rPr>
+          <w:noProof/>
+        </w:rPr>
+        <mc:AlternateContent>
+          <mc:Choice Requires="wps">
+            <w:drawing>
+              <wp:anchor distT="0" distB="0" distL="114300" distR="114300" simplePos="0" relativeHeight="251694080" behindDoc="0" locked="0" layoutInCell="1" allowOverlap="1">
+                <wp:simplePos x="0" y="0"/>
+                <wp:positionH relativeFrom="column">
+                  <wp:posOffset>2650927</wp:posOffset>
+                </wp:positionH>
+                <wp:positionV relativeFrom="paragraph">
+                  <wp:posOffset>201658</wp:posOffset>
+                </wp:positionV>
+                <wp:extent cx="1377315" cy="706582"/>
+                <wp:effectExtent l="0" t="0" r="13335" b="17780"/>
+                <wp:wrapNone/>
+                <wp:docPr id="1" name="Rectángulo: esquinas redondeadas 1"/>
+                <wp:cNvGraphicFramePr/>
+                <a:graphic xmlns:a="http://schemas.openxmlformats.org/drawingml/2006/main">
+                  <a:graphicData uri="http://schemas.microsoft.com/office/word/2010/wordprocessingShape">
+                    <wps:wsp>
+                      <wps:cNvSpPr/>
+                      <wps:spPr>
+                        <a:xfrm>
+                          <a:off x="0" y="0"/>
+                          <a:ext cx="1377315" cy="706582"/>
+                        </a:xfrm>
+                        <a:prstGeom prst="roundRect">
+                          <a:avLst/>
+                        </a:prstGeom>
+                      </wps:spPr>
+                      <wps:style>
+                        <a:lnRef idx="2">
+                          <a:schemeClr val="accent3">
+                            <a:shade val="50000"/>
+                          </a:schemeClr>
+                        </a:lnRef>
+                        <a:fillRef idx="1">
+                          <a:schemeClr val="accent3"/>
+                        </a:fillRef>
+                        <a:effectRef idx="0">
+                          <a:schemeClr val="accent3"/>
+                        </a:effectRef>
+                        <a:fontRef idx="minor">
+                          <a:schemeClr val="lt1"/>
+                        </a:fontRef>
+                      </wps:style>
+                      <wps:bodyPr rot="0" spcFirstLastPara="0" vertOverflow="overflow" horzOverflow="overflow" vert="horz" wrap="square" lIns="91440" tIns="45720" rIns="91440" bIns="45720" numCol="1" spcCol="0" rtlCol="0" fromWordArt="0" anchor="ctr" anchorCtr="0" forceAA="0" compatLnSpc="1">
+                        <a:prstTxWarp prst="textNoShape">
+                          <a:avLst/>
+                        </a:prstTxWarp>
+                        <a:noAutofit/>
+                      </wps:bodyPr>
+                    </wps:wsp>
+                  </a:graphicData>
+                </a:graphic>
+                <wp14:sizeRelH relativeFrom="margin">
+                  <wp14:pctWidth>0</wp14:pctWidth>
+                </wp14:sizeRelH>
+                <wp14:sizeRelV relativeFrom="margin">
+                  <wp14:pctHeight>0</wp14:pctHeight>
+                </wp14:sizeRelV>
+              </wp:anchor>
+            </w:drawing>
+          </mc:Choice>
+          <mc:Fallback>
+            <w:pict>
+              <v:roundrect w14:anchorId="7828B0CD" id="Rectángulo: esquinas redondeadas 1" o:spid="_x0000_s1026" style="position:absolute;margin-left:208.75pt;margin-top:15.9pt;width:108.45pt;height:55.65pt;z-index:251694080;visibility:visible;mso-wrap-style:square;mso-width-percent:0;mso-height-percent:0;mso-wrap-distance-left:9pt;mso-wrap-distance-top:0;mso-wrap-distance-right:9pt;mso-wrap-distance-bottom:0;mso-position-horizontal:absolute;mso-position-horizontal-relative:text;mso-position-vertical:absolute;mso-position-vertical-relative:text;mso-width-percent:0;mso-height-percent:0;mso-width-relative:margin;mso-height-relative:margin;v-text-anchor:middle" arcsize="10923f" o:gfxdata="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" fillcolor="#a5a5a5 [3206]" strokecolor="#525252 [1606]" strokeweight="1pt">
+                <v:stroke joinstyle="miter"/>
+              </v:roundrect>
+            </w:pict>
+          </mc:Fallback>
+        </mc:AlternateContent>
+      </w:r>
+    </w:p>
+    <w:p>
+      <w:r>
+        <w:rPr>
+          <w:noProof/>
+        </w:rPr>
+        <mc:AlternateContent>
+          <mc:Choice Requires="wps">
+            <w:drawing>
+              <wp:anchor distT="0" distB="0" distL="114300" distR="114300" simplePos="0" relativeHeight="251698176" behindDoc="0" locked="0" layoutInCell="1" allowOverlap="1" wp14:anchorId="4001ECD1" wp14:editId="24E6D3C3">
+                <wp:simplePos x="0" y="0"/>
+                <wp:positionH relativeFrom="column">
+                  <wp:posOffset>6452837</wp:posOffset>
+                </wp:positionH>
+                <wp:positionV relativeFrom="paragraph">
+                  <wp:posOffset>43448</wp:posOffset>
+                </wp:positionV>
+                <wp:extent cx="1122219" cy="409699"/>
+                <wp:effectExtent l="57150" t="38100" r="59055" b="85725"/>
+                <wp:wrapNone/>
+                <wp:docPr id="14" name="Rectángulo: esquinas redondeadas 14"/>
+                <wp:cNvGraphicFramePr/>
+                <a:graphic xmlns:a="http://schemas.openxmlformats.org/drawingml/2006/main">
+                  <a:graphicData uri="http://schemas.microsoft.com/office/word/2010/wordprocessingShape">
+                    <wps:wsp>
+                      <wps:cNvSpPr/>
+                      <wps:spPr>
+                        <a:xfrm>
+                          <a:off x="0" y="0"/>
+                          <a:ext cx="1122219" cy="409699"/>
+                        </a:xfrm>
+                        <a:prstGeom prst="roundRect">
+                          <a:avLst/>
+                        </a:prstGeom>
+                      </wps:spPr>
+                      <wps:style>
+                        <a:lnRef idx="0">
+                          <a:schemeClr val="accent1"/>
+                        </a:lnRef>
+                        <a:fillRef idx="3">
+                          <a:schemeClr val="accent1"/>
+                        </a:fillRef>
+                        <a:effectRef idx="3">
+                          <a:schemeClr val="accent1"/>
+                        </a:effectRef>
+                        <a:fontRef idx="minor">
+                          <a:schemeClr val="lt1"/>
+                        </a:fontRef>
+                      </wps:style>
+                      <wps:bodyPr rot="0" spcFirstLastPara="0" vertOverflow="overflow" horzOverflow="overflow" vert="horz" wrap="square" lIns="91440" tIns="45720" rIns="91440" bIns="45720" numCol="1" spcCol="0" rtlCol="0" fromWordArt="0" anchor="ctr" anchorCtr="0" forceAA="0" compatLnSpc="1">
+                        <a:prstTxWarp prst="textNoShape">
+                          <a:avLst/>
+                        </a:prstTxWarp>
+                        <a:noAutofit/>
+                      </wps:bodyPr>
+                    </wps:wsp>
+                  </a:graphicData>
+                </a:graphic>
+                <wp14:sizeRelH relativeFrom="margin">
+                  <wp14:pctWidth>0</wp14:pctWidth>
+                </wp14:sizeRelH>
+                <wp14:sizeRelV relativeFrom="margin">
+                  <wp14:pctHeight>0</wp14:pctHeight>
+                </wp14:sizeRelV>
+              </wp:anchor>
+            </w:drawing>
+          </mc:Choice>
+          <mc:Fallback>
+            <w:pict>
+              <v:roundrect w14:anchorId="38FF5AFA" id="Rectángulo: esquinas redondeadas 14" o:spid="_x0000_s1026" style="position:absolute;margin-left:508.1pt;margin-top:3.4pt;width:88.35pt;height:32.25pt;z-index:251698176;visibility:visible;mso-wrap-style:square;mso-width-percent:0;mso-height-percent:0;mso-wrap-distance-left:9pt;mso-wrap-distance-top:0;mso-wrap-distance-right:9pt;mso-wrap-distance-bottom:0;mso-position-horizontal:absolute;mso-position-horizontal-relative:text;mso-position-vertical:absolute;mso-position-vertical-relative:text;mso-width-percent:0;mso-height-percent:0;mso-width-relative:margin;mso-height-relative:margin;v-text-anchor:middle" arcsize="10923f" o:gfxdata="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" fillcolor="#65a0d7 [3028]" stroked="f">
+                <v:fill color2="#5898d4 [3172]" rotate="t" colors="0 #71a6db;.5 #559bdb;1 #438ac9" focus="100%" type="gradient">
+                  <o:fill v:ext="view" type="gradientUnscaled"/>
+                </v:fill>
+                <v:shadow on="t" color="black" opacity="41287f" offset="0,1.5pt"/>
+              </v:roundrect>
+            </w:pict>
+          </mc:Fallback>
+        </mc:AlternateContent>
+      </w:r>
+      <w:r>
+        <w:rPr>
+          <w:noProof/>
+        </w:rPr>
+        <mc:AlternateContent>
+          <mc:Choice Requires="wps">
+            <w:drawing>
+              <wp:anchor distT="0" distB="0" distL="114300" distR="114300" simplePos="0" relativeHeight="251713536" behindDoc="0" locked="0" layoutInCell="1" allowOverlap="1">
+                <wp:simplePos x="0" y="0"/>
+                <wp:positionH relativeFrom="column">
+                  <wp:posOffset>5982040</wp:posOffset>
+                </wp:positionH>
+                <wp:positionV relativeFrom="paragraph">
+                  <wp:posOffset>257699</wp:posOffset>
+                </wp:positionV>
+                <wp:extent cx="463701" cy="8667"/>
+                <wp:effectExtent l="0" t="76200" r="31750" b="86995"/>
+                <wp:wrapNone/>
+                <wp:docPr id="199" name="Conector recto de flecha 199"/>
+                <wp:cNvGraphicFramePr/>
+                <a:graphic xmlns:a="http://schemas.openxmlformats.org/drawingml/2006/main">
+                  <a:graphicData uri="http://schemas.microsoft.com/office/word/2010/wordprocessingShape">
+                    <wps:wsp>
+                      <wps:cNvCnPr/>
+                      <wps:spPr>
+                        <a:xfrm flipV="1">
+                          <a:off x="0" y="0"/>
+                          <a:ext cx="463701" cy="8667"/>
+                        </a:xfrm>
+                        <a:prstGeom prst="straightConnector1">
+                          <a:avLst/>
+                        </a:prstGeom>
+                        <a:ln>
+                          <a:tailEnd type="triangle"/>
+                        </a:ln>
+                      </wps:spPr>
+                      <wps:style>
+                        <a:lnRef idx="1">
+                          <a:schemeClr val="accent1"/>
+                        </a:lnRef>
+                        <a:fillRef idx="0">
+                          <a:schemeClr val="accent1"/>
+                        </a:fillRef>
+                        <a:effectRef idx="0">
+                          <a:schemeClr val="accent1"/>
+                        </a:effectRef>
+                        <a:fontRef idx="minor">
+                          <a:schemeClr val="tx1"/>
+                        </a:fontRef>
+                      </wps:style>
+                      <wps:bodyPr/>
+                    </wps:wsp>
+                  </a:graphicData>
+                </a:graphic>
+              </wp:anchor>
+            </w:drawing>
+          </mc:Choice>
+          <mc:Fallback>
+            <w:pict>
+              <v:shapetype w14:anchorId="5F262C8F" id="_x0000_t32" coordsize="21600,21600" o:spt="32" o:oned="t" path="m,l21600,21600e" filled="f">
+                <v:path arrowok="t" fillok="f" o:connecttype="none"/>
+                <o:lock v:ext="edit" shapetype="t"/>
+              </v:shapetype>
+              <v:shape id="Conector recto de flecha 199" o:spid="_x0000_s1026" type="#_x0000_t32" style="position:absolute;margin-left:471.05pt;margin-top:20.3pt;width:36.5pt;height:.7pt;flip:y;z-index:251713536;visibility:visible;mso-wrap-style:square;mso-wrap-distance-left:9pt;mso-wrap-distance-top:0;mso-wrap-distance-right:9pt;mso-wrap-distance-bottom:0;mso-position-horizontal:absolute;mso-position-horizontal-relative:text;mso-position-vertical:absolute;mso-position-vertical-relative:text" o:gfxdata="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" strokecolor="#5b9bd5 [3204]" strokeweight=".5pt">
+                <v:stroke endarrow="block" joinstyle="miter"/>
+              </v:shape>
+            </w:pict>
+          </mc:Fallback>
+        </mc:AlternateContent>
+      </w:r>
+      <w:r>
+        <w:rPr>
+          <w:noProof/>
+        </w:rPr>
+        <mc:AlternateContent>
+          <mc:Choice Requires="wps">
+            <w:drawing>
+              <wp:anchor distT="0" distB="0" distL="114300" distR="114300" simplePos="0" relativeHeight="251712512" behindDoc="0" locked="0" layoutInCell="1" allowOverlap="1">
+                <wp:simplePos x="0" y="0"/>
+                <wp:positionH relativeFrom="column">
+                  <wp:posOffset>4040565</wp:posOffset>
+                </wp:positionH>
+                <wp:positionV relativeFrom="paragraph">
+                  <wp:posOffset>268172</wp:posOffset>
+                </wp:positionV>
+                <wp:extent cx="593710" cy="0"/>
+                <wp:effectExtent l="0" t="76200" r="16510" b="95250"/>
+                <wp:wrapNone/>
+                <wp:docPr id="197" name="Conector recto de flecha 197"/>
+                <wp:cNvGraphicFramePr/>
+                <a:graphic xmlns:a="http://schemas.openxmlformats.org/drawingml/2006/main">
+                  <a:graphicData uri="http://schemas.microsoft.com/office/word/2010/wordprocessingShape">
+                    <wps:wsp>
+                      <wps:cNvCnPr/>
+                      <wps:spPr>
+                        <a:xfrm>
+                          <a:off x="0" y="0"/>
+                          <a:ext cx="593710" cy="0"/>
+                        </a:xfrm>
+                        <a:prstGeom prst="straightConnector1">
+                          <a:avLst/>
+                        </a:prstGeom>
+                        <a:ln>
+                          <a:tailEnd type="triangle"/>
+                        </a:ln>
+                      </wps:spPr>
+                      <wps:style>
+                        <a:lnRef idx="1">
+                          <a:schemeClr val="accent1"/>
+                        </a:lnRef>
+                        <a:fillRef idx="0">
+                          <a:schemeClr val="accent1"/>
+                        </a:fillRef>
+                        <a:effectRef idx="0">
+                          <a:schemeClr val="accent1"/>
+                        </a:effectRef>
+                        <a:fontRef idx="minor">
+                          <a:schemeClr val="tx1"/>
+                        </a:fontRef>
+                      </wps:style>
+                      <wps:bodyPr/>
+                    </wps:wsp>
+                  </a:graphicData>
+                </a:graphic>
+              </wp:anchor>
+            </w:drawing>
+          </mc:Choice>
+          <mc:Fallback>
+            <w:pict>
+              <v:shape w14:anchorId="2FDBA603" id="Conector recto de flecha 197" o:spid="_x0000_s1026" type="#_x0000_t32" style="position:absolute;margin-left:318.15pt;margin-top:21.1pt;width:46.75pt;height:0;z-index:251712512;visibility:visible;mso-wrap-style:square;mso-wrap-distance-left:9pt;mso-wrap-distance-top:0;mso-wrap-distance-right:9pt;mso-wrap-distance-bottom:0;mso-position-horizontal:absolute;mso-position-horizontal-relative:text;mso-position-vertical:absolute;mso-position-vertical-relative:text" o:gfxdata="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" strokecolor="#5b9bd5 [3204]" strokeweight=".5pt">
+                <v:stroke endarrow="block" joinstyle="miter"/>
+              </v:shape>
+            </w:pict>
+          </mc:Fallback>
+        </mc:AlternateContent>
+      </w:r>
+      <w:r>
+        <w:rPr>
+          <w:noProof/>
+        </w:rPr>
+        <mc:AlternateContent>
+          <mc:Choice Requires="wps">
+            <w:drawing>
+              <wp:anchor distT="0" distB="0" distL="114300" distR="114300" simplePos="0" relativeHeight="251711488" behindDoc="0" locked="0" layoutInCell="1" allowOverlap="1">
+                <wp:simplePos x="0" y="0"/>
+                <wp:positionH relativeFrom="column">
+                  <wp:posOffset>1982524</wp:posOffset>
+                </wp:positionH>
+                <wp:positionV relativeFrom="paragraph">
+                  <wp:posOffset>259504</wp:posOffset>
+                </wp:positionV>
+                <wp:extent cx="684274" cy="4334"/>
+                <wp:effectExtent l="0" t="76200" r="20955" b="91440"/>
+                <wp:wrapNone/>
+                <wp:docPr id="195" name="Conector recto de flecha 195"/>
+                <wp:cNvGraphicFramePr/>
+                <a:graphic xmlns:a="http://schemas.openxmlformats.org/drawingml/2006/main">
+                  <a:graphicData uri="http://schemas.microsoft.com/office/word/2010/wordprocessingShape">
+                    <wps:wsp>
+                      <wps:cNvCnPr/>
+                      <wps:spPr>
+                        <a:xfrm flipV="1">
+                          <a:off x="0" y="0"/>
+                          <a:ext cx="684274" cy="4334"/>
+                        </a:xfrm>
+                        <a:prstGeom prst="straightConnector1">
+                          <a:avLst/>
+                        </a:prstGeom>
+                        <a:ln>
+                          <a:tailEnd type="triangle"/>
+                        </a:ln>
+                      </wps:spPr>
+                      <wps:style>
+                        <a:lnRef idx="1">
+                          <a:schemeClr val="accent1"/>
+                        </a:lnRef>
+                        <a:fillRef idx="0">
+                          <a:schemeClr val="accent1"/>
+                        </a:fillRef>
+                        <a:effectRef idx="0">
+                          <a:schemeClr val="accent1"/>
+                        </a:effectRef>
+                        <a:fontRef idx="minor">
+                          <a:schemeClr val="tx1"/>
+                        </a:fontRef>
+                      </wps:style>
+                      <wps:bodyPr/>
+                    </wps:wsp>
+                  </a:graphicData>
+                </a:graphic>
+              </wp:anchor>
+            </w:drawing>
+          </mc:Choice>
+          <mc:Fallback>
+            <w:pict>
+              <v:shape w14:anchorId="159F402A" id="Conector recto de flecha 195" o:spid="_x0000_s1026" type="#_x0000_t32" style="position:absolute;margin-left:156.1pt;margin-top:20.45pt;width:53.9pt;height:.35pt;flip:y;z-index:251711488;visibility:visible;mso-wrap-style:square;mso-wrap-distance-left:9pt;mso-wrap-distance-top:0;mso-wrap-distance-right:9pt;mso-wrap-distance-bottom:0;mso-position-horizontal:absolute;mso-position-horizontal-relative:text;mso-position-vertical:absolute;mso-position-vertical-relative:text" o:gfxdata="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" strokecolor="#5b9bd5 [3204]" strokeweight=".5pt">
+                <v:stroke endarrow="block" joinstyle="miter"/>
+              </v:shape>
+            </w:pict>
+          </mc:Fallback>
+        </mc:AlternateContent>
+      </w:r>
+      <w:r>
+        <w:rPr>
+          <w:noProof/>
+        </w:rPr>
+        <mc:AlternateContent>
+          <mc:Choice Requires="wps">
+            <w:drawing>
+              <wp:anchor distT="45720" distB="45720" distL="114300" distR="114300" simplePos="0" relativeHeight="251710464" behindDoc="0" locked="0" layoutInCell="1" allowOverlap="1" wp14:anchorId="5AD78894" wp14:editId="199F8509">
+                <wp:simplePos x="0" y="0"/>
+                <wp:positionH relativeFrom="column">
+                  <wp:posOffset>6341333</wp:posOffset>
+                </wp:positionH>
+                <wp:positionV relativeFrom="paragraph">
+                  <wp:posOffset>73594</wp:posOffset>
+                </wp:positionV>
+                <wp:extent cx="1306195" cy="700405"/>
+                <wp:effectExtent l="0" t="0" r="0" b="4445"/>
+                <wp:wrapSquare wrapText="bothSides"/>
+                <wp:docPr id="194" name="Cuadro de texto 2"/>
+                <wp:cNvGraphicFramePr>
+                  <a:graphicFrameLocks xmlns:a="http://schemas.openxmlformats.org/drawingml/2006/main"/>
+                </wp:cNvGraphicFramePr>
+                <a:graphic xmlns:a="http://schemas.openxmlformats.org/drawingml/2006/main">
+                  <a:graphicData uri="http://schemas.microsoft.com/office/word/2010/wordprocessingShape">
+                    <wps:wsp>
+                      <wps:cNvSpPr txBox="1">
+                        <a:spLocks noChangeArrowheads="1"/>
+                      </wps:cNvSpPr>
+                      <wps:spPr bwMode="auto">
+                        <a:xfrm>
+                          <a:off x="0" y="0"/>
+                          <a:ext cx="1306195" cy="700405"/>
+                        </a:xfrm>
+                        <a:prstGeom prst="rect">
+                          <a:avLst/>
+                        </a:prstGeom>
+                        <a:noFill/>
+                        <a:ln w="9525">
+                          <a:noFill/>
+                          <a:miter lim="800000"/>
+                          <a:headEnd/>
+                          <a:tailEnd/>
+                        </a:ln>
+                      </wps:spPr>
+                      <wps:txbx>
+                        <w:txbxContent>
+                          <w:p>
+                            <w:pPr>
+                              <w:spacing w:line="240" w:lineRule="auto"/>
+                              <w:jc w:val="center"/>
+                              <w:rPr>
+                                <w:sz w:val="14"/>
+                                <w:szCs w:val="14"/>
+                              </w:rPr>
+                            </w:pPr>
+                            <w:r>
+                              <w:rPr>
+                                <w:sz w:val="14"/>
+                                <w:szCs w:val="14"/>
+                              </w:rPr>
+                              <w:t>Nombre de la Señal de Tránsito Vehicular</w:t>
+                            </w:r>
+                          </w:p>
+                        </w:txbxContent>
+                      </wps:txbx>
+                      <wps:bodyPr rot="0" vert="horz" wrap="square" lIns="91440" tIns="45720" rIns="91440" bIns="45720" anchor="t" anchorCtr="0">
+                        <a:noAutofit/>
+                      </wps:bodyPr>
+                    </wps:wsp>
+                  </a:graphicData>
+                </a:graphic>
+                <wp14:sizeRelH relativeFrom="margin">
+                  <wp14:pctWidth>0</wp14:pctWidth>
+                </wp14:sizeRelH>
+                <wp14:sizeRelV relativeFrom="margin">
+                  <wp14:pctHeight>0</wp14:pctHeight>
+                </wp14:sizeRelV>
+              </wp:anchor>
+            </w:drawing>
+          </mc:Choice>
+          <mc:Fallback>
+            <w:pict>
+              <v:shape w14:anchorId="5AD78894" id="_x0000_s1028" type="#_x0000_t202" style="position:absolute;margin-left:499.3pt;margin-top:5.8pt;width:102.85pt;height:55.15pt;z-index:251710464;visibility:visible;mso-wrap-style:square;mso-width-percent:0;mso-height-percent:0;mso-wrap-distance-left:9pt;mso-wrap-distance-top:3.6pt;mso-wrap-distance-right:9pt;mso-wrap-distance-bottom:3.6pt;mso-position-horizontal:absolute;mso-position-horizontal-relative:text;mso-position-vertical:absolute;mso-position-vertical-relative:text;mso-width-percent:0;mso-height-percent:0;mso-width-relative:margin;mso-height-relative:margin;v-text-anchor:top" o:gfxdata="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" filled="f" stroked="f">
+                <v:textbox>
+                  <w:txbxContent>
+                    <w:p>
+                      <w:pPr>
+                        <w:spacing w:line="240" w:lineRule="auto"/>
+                        <w:jc w:val="center"/>
+                        <w:rPr>
+                          <w:sz w:val="14"/>
+                          <w:szCs w:val="14"/>
+                        </w:rPr>
+                      </w:pPr>
+                      <w:r>
+                        <w:rPr>
+                          <w:sz w:val="14"/>
+                          <w:szCs w:val="14"/>
+                        </w:rPr>
+                        <w:t>Nombre de la Señal de Tránsito Vehicular</w:t>
+                      </w:r>
+                    </w:p>
+                  </w:txbxContent>
+                </v:textbox>
+                <w10:wrap type="square"/>
+              </v:shape>
+            </w:pict>
+          </mc:Fallback>
+        </mc:AlternateContent>
+      </w:r>
+      <w:r>
+        <w:rPr>
+          <w:noProof/>
+        </w:rPr>
+        <mc:AlternateContent>
+          <mc:Choice Requires="wps">
+            <w:drawing>
+              <wp:anchor distT="45720" distB="45720" distL="114300" distR="114300" simplePos="0" relativeHeight="251708416" behindDoc="0" locked="0" layoutInCell="1" allowOverlap="1" wp14:anchorId="064DCB2B" wp14:editId="7177F002">
+                <wp:simplePos x="0" y="0"/>
+                <wp:positionH relativeFrom="column">
+                  <wp:posOffset>789973</wp:posOffset>
+                </wp:positionH>
+                <wp:positionV relativeFrom="paragraph">
+                  <wp:posOffset>129705</wp:posOffset>
+                </wp:positionV>
+                <wp:extent cx="1306195" cy="700405"/>
+                <wp:effectExtent l="0" t="0" r="0" b="4445"/>
+                <wp:wrapSquare wrapText="bothSides"/>
+                <wp:docPr id="193" name="Cuadro de texto 2"/>
+                <wp:cNvGraphicFramePr>
+                  <a:graphicFrameLocks xmlns:a="http://schemas.openxmlformats.org/drawingml/2006/main"/>
+                </wp:cNvGraphicFramePr>
+                <a:graphic xmlns:a="http://schemas.openxmlformats.org/drawingml/2006/main">
+                  <a:graphicData uri="http://schemas.microsoft.com/office/word/2010/wordprocessingShape">
+                    <wps:wsp>
+                      <wps:cNvSpPr txBox="1">
+                        <a:spLocks noChangeArrowheads="1"/>
+                      </wps:cNvSpPr>
+                      <wps:spPr bwMode="auto">
+                        <a:xfrm>
+                          <a:off x="0" y="0"/>
+                          <a:ext cx="1306195" cy="700405"/>
+                        </a:xfrm>
+                        <a:prstGeom prst="rect">
+                          <a:avLst/>
+                        </a:prstGeom>
+                        <a:noFill/>
+                        <a:ln w="9525">
+                          <a:noFill/>
+                          <a:miter lim="800000"/>
+                          <a:headEnd/>
+                          <a:tailEnd/>
+                        </a:ln>
+                      </wps:spPr>
+                      <wps:txbx>
+                        <w:txbxContent>
+                          <w:p>
+                            <w:pPr>
+                              <w:spacing w:line="240" w:lineRule="auto"/>
+                              <w:jc w:val="center"/>
+                              <w:rPr>
+                                <w:sz w:val="14"/>
+                                <w:szCs w:val="14"/>
+                              </w:rPr>
+                            </w:pPr>
+                            <w:r>
+                              <w:rPr>
+                                <w:sz w:val="14"/>
+                                <w:szCs w:val="14"/>
+                              </w:rPr>
+                              <w:t>Imagen de Señal de Tránsito Vehicular</w:t>
+                            </w:r>
+                          </w:p>
+                        </w:txbxContent>
+                      </wps:txbx>
+                      <wps:bodyPr rot="0" vert="horz" wrap="square" lIns="91440" tIns="45720" rIns="91440" bIns="45720" anchor="t" anchorCtr="0">
+                        <a:noAutofit/>
+                      </wps:bodyPr>
+                    </wps:wsp>
+                  </a:graphicData>
+                </a:graphic>
+                <wp14:sizeRelH relativeFrom="margin">
+                  <wp14:pctWidth>0</wp14:pctWidth>
+                </wp14:sizeRelH>
+                <wp14:sizeRelV relativeFrom="margin">
+                  <wp14:pctHeight>0</wp14:pctHeight>
+                </wp14:sizeRelV>
+              </wp:anchor>
+            </w:drawing>
+          </mc:Choice>
+          <mc:Fallback>
+            <w:pict>
+              <v:shape w14:anchorId="064DCB2B" id="_x0000_s1029" type="#_x0000_t202" style="position:absolute;margin-left:62.2pt;margin-top:10.2pt;width:102.85pt;height:55.15pt;z-index:251708416;visibility:visible;mso-wrap-style:square;mso-width-percent:0;mso-height-percent:0;mso-wrap-distance-left:9pt;mso-wrap-distance-top:3.6pt;mso-wrap-distance-right:9pt;mso-wrap-distance-bottom:3.6pt;mso-position-horizontal:absolute;mso-position-horizontal-relative:text;mso-position-vertical:absolute;mso-position-vertical-relative:text;mso-width-percent:0;mso-height-percent:0;mso-width-relative:margin;mso-height-relative:margin;v-text-anchor:top" o:gfxdata="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" filled="f" stroked="f">
+                <v:textbox>
+                  <w:txbxContent>
+                    <w:p>
+                      <w:pPr>
+                        <w:spacing w:line="240" w:lineRule="auto"/>
+                        <w:jc w:val="center"/>
+                        <w:rPr>
+                          <w:sz w:val="14"/>
+                          <w:szCs w:val="14"/>
+                        </w:rPr>
+                      </w:pPr>
+                      <w:r>
+                        <w:rPr>
+                          <w:sz w:val="14"/>
+                          <w:szCs w:val="14"/>
+                        </w:rPr>
+                        <w:t>Imagen de Señal de Tránsito Vehicular</w:t>
+                      </w:r>
+                    </w:p>
+                  </w:txbxContent>
+                </v:textbox>
+                <w10:wrap type="square"/>
+              </v:shape>
+            </w:pict>
+          </mc:Fallback>
+        </mc:AlternateContent>
+      </w:r>
+      <w:r>
+        <w:rPr>
+          <w:noProof/>
+        </w:rPr>
+        <mc:AlternateContent>
+          <mc:Choice Requires="wps">
+            <w:drawing>
+              <wp:anchor distT="0" distB="0" distL="114300" distR="114300" simplePos="0" relativeHeight="251700224" behindDoc="0" locked="0" layoutInCell="1" allowOverlap="1" wp14:anchorId="54B394F6" wp14:editId="086681BB">
+                <wp:simplePos x="0" y="0"/>
+                <wp:positionH relativeFrom="column">
+                  <wp:posOffset>859362</wp:posOffset>
+                </wp:positionH>
+                <wp:positionV relativeFrom="paragraph">
+                  <wp:posOffset>40855</wp:posOffset>
+                </wp:positionV>
+                <wp:extent cx="1122219" cy="409699"/>
+                <wp:effectExtent l="57150" t="38100" r="59055" b="85725"/>
+                <wp:wrapNone/>
+                <wp:docPr id="18" name="Rectángulo: esquinas redondeadas 18"/>
+                <wp:cNvGraphicFramePr/>
+                <a:graphic xmlns:a="http://schemas.openxmlformats.org/drawingml/2006/main">
+                  <a:graphicData uri="http://schemas.microsoft.com/office/word/2010/wordprocessingShape">
+                    <wps:wsp>
+                      <wps:cNvSpPr/>
+                      <wps:spPr>
+                        <a:xfrm>
+                          <a:off x="0" y="0"/>
+                          <a:ext cx="1122219" cy="409699"/>
+                        </a:xfrm>
+                        <a:prstGeom prst="roundRect">
+                          <a:avLst/>
+                        </a:prstGeom>
+                      </wps:spPr>
+                      <wps:style>
+                        <a:lnRef idx="0">
+                          <a:schemeClr val="accent1"/>
+                        </a:lnRef>
+                        <a:fillRef idx="3">
+                          <a:schemeClr val="accent1"/>
+                        </a:fillRef>
+                        <a:effectRef idx="3">
+                          <a:schemeClr val="accent1"/>
+                        </a:effectRef>
+                        <a:fontRef idx="minor">
+                          <a:schemeClr val="lt1"/>
+                        </a:fontRef>
+                      </wps:style>
+                      <wps:bodyPr rot="0" spcFirstLastPara="0" vertOverflow="overflow" horzOverflow="overflow" vert="horz" wrap="square" lIns="91440" tIns="45720" rIns="91440" bIns="45720" numCol="1" spcCol="0" rtlCol="0" fromWordArt="0" anchor="ctr" anchorCtr="0" forceAA="0" compatLnSpc="1">
+                        <a:prstTxWarp prst="textNoShape">
+                          <a:avLst/>
+                        </a:prstTxWarp>
+                        <a:noAutofit/>
+                      </wps:bodyPr>
+                    </wps:wsp>
+                  </a:graphicData>
+                </a:graphic>
+                <wp14:sizeRelH relativeFrom="margin">
+                  <wp14:pctWidth>0</wp14:pctWidth>
+                </wp14:sizeRelH>
+                <wp14:sizeRelV relativeFrom="margin">
+                  <wp14:pctHeight>0</wp14:pctHeight>
+                </wp14:sizeRelV>
+              </wp:anchor>
+            </w:drawing>
+          </mc:Choice>
+          <mc:Fallback>
+            <w:pict>
+              <v:roundrect w14:anchorId="5B26AC91" id="Rectángulo: esquinas redondeadas 18" o:spid="_x0000_s1026" style="position:absolute;margin-left:67.65pt;margin-top:3.2pt;width:88.35pt;height:32.25pt;z-index:251700224;visibility:visible;mso-wrap-style:square;mso-width-percent:0;mso-height-percent:0;mso-wrap-distance-left:9pt;mso-wrap-distance-top:0;mso-wrap-distance-right:9pt;mso-wrap-distance-bottom:0;mso-position-horizontal:absolute;mso-position-horizontal-relative:text;mso-position-vertical:absolute;mso-position-vertical-relative:text;mso-width-percent:0;mso-height-percent:0;mso-width-relative:margin;mso-height-relative:margin;v-text-anchor:middle" arcsize="10923f" o:gfxdata="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" fillcolor="#65a0d7 [3028]" stroked="f">
+                <v:fill color2="#5898d4 [3172]" rotate="t" colors="0 #71a6db;.5 #559bdb;1 #438ac9" focus="100%" type="gradient">
+                  <o:fill v:ext="view" type="gradientUnscaled"/>
+                </v:fill>
+                <v:shadow on="t" color="black" opacity="41287f" offset="0,1.5pt"/>
+              </v:roundrect>
+            </w:pict>
+          </mc:Fallback>
+        </mc:AlternateContent>
+      </w:r>
+    </w:p>
+    <w:p/>
+    <w:p/>
     <w:p>
       <w:bookmarkStart w:id="0" w:name="_GoBack"/>
       <w:bookmarkEnd w:id="0"/>
+    </w:p>
+    <w:p/>
+    <w:p/>
+    <w:p/>
+    <w:p/>
+    <w:p/>
+    <w:p/>
+    <w:p/>
+    <w:p/>
+    <w:p/>
+    <w:p/>
+    <w:p>
+      <w:r>
+        <w:rPr>
+          <w:noProof/>
+          <w:lang w:eastAsia="es-ES"/>
+        </w:rPr>
+        <w:lastRenderedPageBreak/>
+        <mc:AlternateContent>
+          <mc:Choice Requires="wps">
+            <w:drawing>
+              <wp:anchor distT="45720" distB="45720" distL="114300" distR="114300" simplePos="0" relativeHeight="251671552" behindDoc="0" locked="0" layoutInCell="1" allowOverlap="1" wp14:anchorId="312CE5FE" wp14:editId="22802096">
+                <wp:simplePos x="0" y="0"/>
+                <wp:positionH relativeFrom="column">
+                  <wp:posOffset>4474210</wp:posOffset>
+                </wp:positionH>
+                <wp:positionV relativeFrom="paragraph">
+                  <wp:posOffset>3149600</wp:posOffset>
+                </wp:positionV>
+                <wp:extent cx="1571625" cy="863600"/>
+                <wp:effectExtent l="0" t="0" r="28575" b="12700"/>
+                <wp:wrapSquare wrapText="bothSides"/>
+                <wp:docPr id="7" name="Cuadro de texto 7"/>
+                <wp:cNvGraphicFramePr>
+                  <a:graphicFrameLocks xmlns:a="http://schemas.openxmlformats.org/drawingml/2006/main"/>
+                </wp:cNvGraphicFramePr>
+                <a:graphic xmlns:a="http://schemas.openxmlformats.org/drawingml/2006/main">
+                  <a:graphicData uri="http://schemas.microsoft.com/office/word/2010/wordprocessingShape">
+                    <wps:wsp>
+                      <wps:cNvSpPr txBox="1">
+                        <a:spLocks noChangeArrowheads="1"/>
+                      </wps:cNvSpPr>
+                      <wps:spPr bwMode="auto">
+                        <a:xfrm>
+                          <a:off x="0" y="0"/>
+                          <a:ext cx="1571625" cy="863600"/>
+                        </a:xfrm>
+                        <a:prstGeom prst="rect">
+                          <a:avLst/>
+                        </a:prstGeom>
+                        <a:solidFill>
+                          <a:schemeClr val="accent6">
+                            <a:lumMod val="20000"/>
+                            <a:lumOff val="80000"/>
+                          </a:schemeClr>
+                        </a:solidFill>
+                        <a:ln w="9525">
+                          <a:solidFill>
+                            <a:srgbClr val="000000"/>
+                          </a:solidFill>
+                          <a:miter lim="800000"/>
+                          <a:headEnd/>
+                          <a:tailEnd/>
+                        </a:ln>
+                      </wps:spPr>
+                      <wps:txbx>
+                        <w:txbxContent>
+                          <w:p>
+                            <w:pPr>
+                              <w:jc w:val="center"/>
+                            </w:pPr>
+                            <w:r>
+                              <w:t>Incorporar feedback para mejoras</w:t>
+                            </w:r>
+                            <w:r>
+                              <w:t xml:space="preserve"> (ajuste de hiperparámetros, contenido de capas)</w:t>
+                            </w:r>
+                          </w:p>
+                          <w:p>
+                            <w:pPr>
+                              <w:jc w:val="center"/>
+                              <w:rPr>
+                                <w:b/>
+                                <w:color w:val="5B9BD5" w:themeColor="accent1"/>
+                                <w14:shadow w14:blurRad="38100" w14:dist="25400" w14:dir="5400000" w14:sx="100000" w14:sy="100000" w14:kx="0" w14:ky="0" w14:algn="ctr">
+                                  <w14:srgbClr w14:val="6E747A">
+                                    <w14:alpha w14:val="57000"/>
+                                  </w14:srgbClr>
+                                </w14:shadow>
+                                <w14:textOutline w14:w="0" w14:cap="flat" w14:cmpd="sng" w14:algn="ctr">
+                                  <w14:noFill/>
+                                  <w14:prstDash w14:val="solid"/>
+                                  <w14:round/>
+                                </w14:textOutline>
+                              </w:rPr>
+                            </w:pPr>
+                          </w:p>
+                        </w:txbxContent>
+                      </wps:txbx>
+                      <wps:bodyPr rot="0" vert="horz" wrap="square" lIns="91440" tIns="45720" rIns="91440" bIns="45720" anchor="t" anchorCtr="0">
+                        <a:noAutofit/>
+                      </wps:bodyPr>
+                    </wps:wsp>
+                  </a:graphicData>
+                </a:graphic>
+                <wp14:sizeRelH relativeFrom="margin">
+                  <wp14:pctWidth>0</wp14:pctWidth>
+                </wp14:sizeRelH>
+                <wp14:sizeRelV relativeFrom="margin">
+                  <wp14:pctHeight>0</wp14:pctHeight>
+                </wp14:sizeRelV>
+              </wp:anchor>
+            </w:drawing>
+          </mc:Choice>
+          <mc:Fallback>
+            <w:pict>
+              <v:shape w14:anchorId="312CE5FE" id="Cuadro de texto 7" o:spid="_x0000_s1030" type="#_x0000_t202" style="position:absolute;margin-left:352.3pt;margin-top:248pt;width:123.75pt;height:68pt;z-index:251671552;visibility:visible;mso-wrap-style:square;mso-width-percent:0;mso-height-percent:0;mso-wrap-distance-left:9pt;mso-wrap-distance-top:3.6pt;mso-wrap-distance-right:9pt;mso-wrap-distance-bottom:3.6pt;mso-position-horizontal:absolute;mso-position-horizontal-relative:text;mso-position-vertical:absolute;mso-position-vertical-relative:text;mso-width-percent:0;mso-height-percent:0;mso-width-relative:margin;mso-height-relative:margin;v-text-anchor:top" o:gfxdata="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" fillcolor="#e2efd9 [665]">
+                <v:textbox>
+                  <w:txbxContent>
+                    <w:p>
+                      <w:pPr>
+                        <w:jc w:val="center"/>
+                      </w:pPr>
+                      <w:r>
+                        <w:t>Incorporar feedback para mejoras</w:t>
+                      </w:r>
+                      <w:r>
+                        <w:t xml:space="preserve"> (ajuste de hiperparámetros, contenido de capas)</w:t>
+                      </w:r>
+                    </w:p>
+                    <w:p>
+                      <w:pPr>
+                        <w:jc w:val="center"/>
+                        <w:rPr>
+                          <w:b/>
+                          <w:color w:val="5B9BD5" w:themeColor="accent1"/>
+                          <w14:shadow w14:blurRad="38100" w14:dist="25400" w14:dir="5400000" w14:sx="100000" w14:sy="100000" w14:kx="0" w14:ky="0" w14:algn="ctr">
+                            <w14:srgbClr w14:val="6E747A">
+                              <w14:alpha w14:val="57000"/>
+                            </w14:srgbClr>
+                          </w14:shadow>
+                          <w14:textOutline w14:w="0" w14:cap="flat" w14:cmpd="sng" w14:algn="ctr">
+                            <w14:noFill/>
+                            <w14:prstDash w14:val="solid"/>
+                            <w14:round/>
+                          </w14:textOutline>
+                        </w:rPr>
+                      </w:pPr>
+                    </w:p>
+                  </w:txbxContent>
+                </v:textbox>
+                <w10:wrap type="square"/>
+              </v:shape>
+            </w:pict>
+          </mc:Fallback>
+        </mc:AlternateContent>
+      </w:r>
       <w:r>
         <w:rPr>
           <w:noProof/>
@@ -76,10 +1296,7 @@
                               <w:t xml:space="preserve"> </w:t>
                             </w:r>
                             <w:r>
-                              <w:t xml:space="preserve">de </w:t>
-                            </w:r>
-                            <w:r>
-                              <w:t>diferentes dise</w:t>
+                              <w:t>de diferentes dise</w:t>
                             </w:r>
                             <w:r>
                               <w:rPr>
@@ -270,13 +1487,8 @@
                               <w:t xml:space="preserve"> </w:t>
                             </w:r>
                             <w:r>
-                              <w:t xml:space="preserve">final de la arquitectura </w:t>
+                              <w:t>final de la arquitectura convolucional</w:t>
                             </w:r>
-                            <w:proofErr w:type="spellStart"/>
-                            <w:r>
-                              <w:t>convolucional</w:t>
-                            </w:r>
-                            <w:proofErr w:type="spellEnd"/>
                           </w:p>
                           <w:p>
                             <w:pPr>
@@ -1989,7 +3201,7 @@
           </mc:Choice>
           <mc:Fallback>
             <w:pict>
-              <v:shape w14:anchorId="26AEE2E5" id="Cuadro de texto 9" o:spid="_x0000_s1033" type="#_x0000_t202" style="position:absolute;margin-left:558.95pt;margin-top:170.1pt;width:123.75pt;height:50.25pt;z-index:251675648;visibility:visible;mso-wrap-style:square;mso-width-percent:0;mso-height-percent:0;mso-wrap-distance-left:9pt;mso-wrap-distance-top:3.6pt;mso-wrap-distance-right:9pt;mso-wrap-distance-bottom:3.6pt;mso-position-horizontal:absolute;mso-position-horizontal-relative:text;mso-position-vertical:absolute;mso-position-vertical-relative:text;mso-width-percent:0;mso-height-percent:0;mso-width-relative:margin;mso-height-relative:margin;v-text-anchor:top" o:gfxdata="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" fillcolor="#e2efd9 [665]">
+              <v:shape w14:anchorId="26AEE2E5" id="Cuadro de texto 9" o:spid="_x0000_s1038" type="#_x0000_t202" style="position:absolute;margin-left:558.95pt;margin-top:170.1pt;width:123.75pt;height:50.25pt;z-index:251675648;visibility:visible;mso-wrap-style:square;mso-width-percent:0;mso-height-percent:0;mso-wrap-distance-left:9pt;mso-wrap-distance-top:3.6pt;mso-wrap-distance-right:9pt;mso-wrap-distance-bottom:3.6pt;mso-position-horizontal:absolute;mso-position-horizontal-relative:text;mso-position-vertical:absolute;mso-position-vertical-relative:text;mso-width-percent:0;mso-height-percent:0;mso-width-relative:margin;mso-height-relative:margin;v-text-anchor:top" o:gfxdata="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" fillcolor="#e2efd9 [665]">
                 <v:textbox>
                   <w:txbxContent>
                     <w:p>
@@ -1998,144 +3210,6 @@
                       </w:pPr>
                       <w:r>
                         <w:t>Desarrollar modelo de arquitectura para reconocimiento</w:t>
-                      </w:r>
-                    </w:p>
-                    <w:p>
-                      <w:pPr>
-                        <w:jc w:val="center"/>
-                        <w:rPr>
-                          <w:b/>
-                          <w:color w:val="5B9BD5" w:themeColor="accent1"/>
-                          <w14:shadow w14:blurRad="38100" w14:dist="25400" w14:dir="5400000" w14:sx="100000" w14:sy="100000" w14:kx="0" w14:ky="0" w14:algn="ctr">
-                            <w14:srgbClr w14:val="6E747A">
-                              <w14:alpha w14:val="57000"/>
-                            </w14:srgbClr>
-                          </w14:shadow>
-                          <w14:textOutline w14:w="0" w14:cap="flat" w14:cmpd="sng" w14:algn="ctr">
-                            <w14:noFill/>
-                            <w14:prstDash w14:val="solid"/>
-                            <w14:round/>
-                          </w14:textOutline>
-                        </w:rPr>
-                      </w:pPr>
-                    </w:p>
-                  </w:txbxContent>
-                </v:textbox>
-                <w10:wrap type="square"/>
-              </v:shape>
-            </w:pict>
-          </mc:Fallback>
-        </mc:AlternateContent>
-      </w:r>
-      <w:r>
-        <w:rPr>
-          <w:noProof/>
-          <w:lang w:eastAsia="es-ES"/>
-        </w:rPr>
-        <mc:AlternateContent>
-          <mc:Choice Requires="wps">
-            <w:drawing>
-              <wp:anchor distT="45720" distB="45720" distL="114300" distR="114300" simplePos="0" relativeHeight="251671552" behindDoc="0" locked="0" layoutInCell="1" allowOverlap="1" wp14:anchorId="312CE5FE" wp14:editId="22802096">
-                <wp:simplePos x="0" y="0"/>
-                <wp:positionH relativeFrom="column">
-                  <wp:posOffset>4476115</wp:posOffset>
-                </wp:positionH>
-                <wp:positionV relativeFrom="paragraph">
-                  <wp:posOffset>3147695</wp:posOffset>
-                </wp:positionV>
-                <wp:extent cx="1571625" cy="495300"/>
-                <wp:effectExtent l="0" t="0" r="28575" b="19050"/>
-                <wp:wrapSquare wrapText="bothSides"/>
-                <wp:docPr id="7" name="Cuadro de texto 7"/>
-                <wp:cNvGraphicFramePr>
-                  <a:graphicFrameLocks xmlns:a="http://schemas.openxmlformats.org/drawingml/2006/main"/>
-                </wp:cNvGraphicFramePr>
-                <a:graphic xmlns:a="http://schemas.openxmlformats.org/drawingml/2006/main">
-                  <a:graphicData uri="http://schemas.microsoft.com/office/word/2010/wordprocessingShape">
-                    <wps:wsp>
-                      <wps:cNvSpPr txBox="1">
-                        <a:spLocks noChangeArrowheads="1"/>
-                      </wps:cNvSpPr>
-                      <wps:spPr bwMode="auto">
-                        <a:xfrm>
-                          <a:off x="0" y="0"/>
-                          <a:ext cx="1571625" cy="495300"/>
-                        </a:xfrm>
-                        <a:prstGeom prst="rect">
-                          <a:avLst/>
-                        </a:prstGeom>
-                        <a:solidFill>
-                          <a:schemeClr val="accent6">
-                            <a:lumMod val="20000"/>
-                            <a:lumOff val="80000"/>
-                          </a:schemeClr>
-                        </a:solidFill>
-                        <a:ln w="9525">
-                          <a:solidFill>
-                            <a:srgbClr val="000000"/>
-                          </a:solidFill>
-                          <a:miter lim="800000"/>
-                          <a:headEnd/>
-                          <a:tailEnd/>
-                        </a:ln>
-                      </wps:spPr>
-                      <wps:txbx>
-                        <w:txbxContent>
-                          <w:p>
-                            <w:pPr>
-                              <w:jc w:val="center"/>
-                            </w:pPr>
-                            <w:r>
-                              <w:t>Incorporar feedback para mejoras</w:t>
-                            </w:r>
-                          </w:p>
-                          <w:p>
-                            <w:pPr>
-                              <w:jc w:val="center"/>
-                              <w:rPr>
-                                <w:b/>
-                                <w:color w:val="5B9BD5" w:themeColor="accent1"/>
-                                <w14:shadow w14:blurRad="38100" w14:dist="25400" w14:dir="5400000" w14:sx="100000" w14:sy="100000" w14:kx="0" w14:ky="0" w14:algn="ctr">
-                                  <w14:srgbClr w14:val="6E747A">
-                                    <w14:alpha w14:val="57000"/>
-                                  </w14:srgbClr>
-                                </w14:shadow>
-                                <w14:textOutline w14:w="0" w14:cap="flat" w14:cmpd="sng" w14:algn="ctr">
-                                  <w14:noFill/>
-                                  <w14:prstDash w14:val="solid"/>
-                                  <w14:round/>
-                                </w14:textOutline>
-                              </w:rPr>
-                            </w:pPr>
-                          </w:p>
-                        </w:txbxContent>
-                      </wps:txbx>
-                      <wps:bodyPr rot="0" vert="horz" wrap="square" lIns="91440" tIns="45720" rIns="91440" bIns="45720" anchor="t" anchorCtr="0">
-                        <a:noAutofit/>
-                      </wps:bodyPr>
-                    </wps:wsp>
-                  </a:graphicData>
-                </a:graphic>
-                <wp14:sizeRelH relativeFrom="margin">
-                  <wp14:pctWidth>0</wp14:pctWidth>
-                </wp14:sizeRelH>
-                <wp14:sizeRelV relativeFrom="margin">
-                  <wp14:pctHeight>0</wp14:pctHeight>
-                </wp14:sizeRelV>
-              </wp:anchor>
-            </w:drawing>
-          </mc:Choice>
-          <mc:Fallback>
-            <w:pict>
-              <v:shape w14:anchorId="312CE5FE" id="Cuadro de texto 7" o:spid="_x0000_s1034" type="#_x0000_t202" style="position:absolute;margin-left:352.45pt;margin-top:247.85pt;width:123.75pt;height:39pt;z-index:251671552;visibility:visible;mso-wrap-style:square;mso-width-percent:0;mso-height-percent:0;mso-wrap-distance-left:9pt;mso-wrap-distance-top:3.6pt;mso-wrap-distance-right:9pt;mso-wrap-distance-bottom:3.6pt;mso-position-horizontal:absolute;mso-position-horizontal-relative:text;mso-position-vertical:absolute;mso-position-vertical-relative:text;mso-width-percent:0;mso-height-percent:0;mso-width-relative:margin;mso-height-relative:margin;v-text-anchor:top" o:gfxdata="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" fillcolor="#e2efd9 [665]">
-                <v:textbox>
-                  <w:txbxContent>
-                    <w:p>
-                      <w:pPr>
-                        <w:jc w:val="center"/>
-                      </w:pPr>
-                      <w:r>
-                        <w:t>Incorporar feedback para mejoras</w:t>
                       </w:r>
                     </w:p>
                     <w:p>
@@ -2410,7 +3484,13 @@
                               <w:jc w:val="center"/>
                             </w:pPr>
                             <w:r>
-                              <w:t>Análisis Preliminar de Imágenes (Reducción de tamaño, aplicación de filtros, binarización)</w:t>
+                              <w:t>Análisis Preliminar de Imágenes (Reducción de tamaño</w:t>
+                            </w:r>
+                            <w:r>
+                              <w:t xml:space="preserve"> y</w:t>
+                            </w:r>
+                            <w:r>
+                              <w:t xml:space="preserve"> aplicación de filtros)</w:t>
                             </w:r>
                           </w:p>
                           <w:p>
@@ -2451,7 +3531,7 @@
           </mc:Choice>
           <mc:Fallback>
             <w:pict>
-              <v:shape w14:anchorId="2CD53075" id="_x0000_s1036" type="#_x0000_t202" style="position:absolute;margin-left:-4.4pt;margin-top:96.7pt;width:123.75pt;height:68.25pt;z-index:251661312;visibility:visible;mso-wrap-style:square;mso-width-percent:0;mso-height-percent:0;mso-wrap-distance-left:9pt;mso-wrap-distance-top:3.6pt;mso-wrap-distance-right:9pt;mso-wrap-distance-bottom:3.6pt;mso-position-horizontal:absolute;mso-position-horizontal-relative:text;mso-position-vertical:absolute;mso-position-vertical-relative:text;mso-width-percent:0;mso-height-percent:0;mso-width-relative:margin;mso-height-relative:margin;v-text-anchor:top" o:gfxdata="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" fillcolor="#e2efd9 [665]">
+              <v:shape w14:anchorId="2CD53075" id="_x0000_s1040" type="#_x0000_t202" style="position:absolute;margin-left:-4.4pt;margin-top:96.7pt;width:123.75pt;height:68.25pt;z-index:251661312;visibility:visible;mso-wrap-style:square;mso-width-percent:0;mso-height-percent:0;mso-wrap-distance-left:9pt;mso-wrap-distance-top:3.6pt;mso-wrap-distance-right:9pt;mso-wrap-distance-bottom:3.6pt;mso-position-horizontal:absolute;mso-position-horizontal-relative:text;mso-position-vertical:absolute;mso-position-vertical-relative:text;mso-width-percent:0;mso-height-percent:0;mso-width-relative:margin;mso-height-relative:margin;v-text-anchor:top" o:gfxdata="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" fillcolor="#e2efd9 [665]">
                 <v:textbox>
                   <w:txbxContent>
                     <w:p>
@@ -2459,7 +3539,13 @@
                         <w:jc w:val="center"/>
                       </w:pPr>
                       <w:r>
-                        <w:t>Análisis Preliminar de Imágenes (Reducción de tamaño, aplicación de filtros, binarización)</w:t>
+                        <w:t>Análisis Preliminar de Imágenes (Reducción de tamaño</w:t>
+                      </w:r>
+                      <w:r>
+                        <w:t xml:space="preserve"> y</w:t>
+                      </w:r>
+                      <w:r>
+                        <w:t xml:space="preserve"> aplicación de filtros)</w:t>
                       </w:r>
                     </w:p>
                     <w:p>
@@ -2501,7 +3587,7 @@
 </file>
 
 <file path=word/styles.xml><?xml version="1.0" encoding="utf-8"?>
-<w:styles xmlns:mc="http://schemas.openxmlformats.org/markup-compatibility/2006" xmlns:r="http://schemas.openxmlformats.org/officeDocument/2006/relationships" xmlns:w="http://schemas.openxmlformats.org/wordprocessingml/2006/main" xmlns:w14="http://schemas.microsoft.com/office/word/2010/wordml" xmlns:w15="http://schemas.microsoft.com/office/word/2012/wordml" mc:Ignorable="w14 w15">
+<w:styles xmlns:mc="http://schemas.openxmlformats.org/markup-compatibility/2006" xmlns:r="http://schemas.openxmlformats.org/officeDocument/2006/relationships" xmlns:w="http://schemas.openxmlformats.org/wordprocessingml/2006/main" xmlns:w14="http://schemas.microsoft.com/office/word/2010/wordml" xmlns:w15="http://schemas.microsoft.com/office/word/2012/wordml" xmlns:w16cid="http://schemas.microsoft.com/office/word/2016/wordml/cid" xmlns:w16se="http://schemas.microsoft.com/office/word/2015/wordml/symex" mc:Ignorable="w14 w15 w16se w16cid">
   <w:docDefaults>
     <w:rPrDefault>
       <w:rPr>
@@ -2517,7 +3603,7 @@
       </w:pPr>
     </w:pPrDefault>
   </w:docDefaults>
-  <w:latentStyles w:defLockedState="0" w:defUIPriority="99" w:defSemiHidden="0" w:defUnhideWhenUsed="0" w:defQFormat="0" w:count="371">
+  <w:latentStyles w:defLockedState="0" w:defUIPriority="99" w:defSemiHidden="0" w:defUnhideWhenUsed="0" w:defQFormat="0" w:count="376">
     <w:lsdException w:name="Normal" w:uiPriority="0" w:qFormat="1"/>
     <w:lsdException w:name="heading 1" w:uiPriority="9" w:qFormat="1"/>
     <w:lsdException w:name="heading 2" w:semiHidden="1" w:uiPriority="9" w:unhideWhenUsed="1" w:qFormat="1"/>
@@ -2623,7 +3709,6 @@
     <w:lsdException w:name="HTML Sample" w:semiHidden="1" w:unhideWhenUsed="1"/>
     <w:lsdException w:name="HTML Typewriter" w:semiHidden="1" w:unhideWhenUsed="1"/>
     <w:lsdException w:name="HTML Variable" w:semiHidden="1" w:unhideWhenUsed="1"/>
-    <w:lsdException w:name="Normal Table" w:semiHidden="1" w:unhideWhenUsed="1"/>
     <w:lsdException w:name="annotation subject" w:semiHidden="1" w:unhideWhenUsed="1"/>
     <w:lsdException w:name="No List" w:semiHidden="1" w:unhideWhenUsed="1"/>
     <w:lsdException w:name="Outline List 1" w:semiHidden="1" w:unhideWhenUsed="1"/>
@@ -2666,11 +3751,8 @@
     <w:lsdException w:name="Table Contemporary" w:semiHidden="1" w:unhideWhenUsed="1"/>
     <w:lsdException w:name="Table Elegant" w:semiHidden="1" w:unhideWhenUsed="1"/>
     <w:lsdException w:name="Table Professional" w:semiHidden="1" w:unhideWhenUsed="1"/>
-    <w:lsdException w:name="Table Subtle 1" w:semiHidden="1" w:unhideWhenUsed="1"/>
     <w:lsdException w:name="Table Subtle 2" w:semiHidden="1" w:unhideWhenUsed="1"/>
     <w:lsdException w:name="Table Web 1" w:semiHidden="1" w:unhideWhenUsed="1"/>
-    <w:lsdException w:name="Table Web 2" w:semiHidden="1" w:unhideWhenUsed="1"/>
-    <w:lsdException w:name="Table Web 3" w:semiHidden="1" w:unhideWhenUsed="1"/>
     <w:lsdException w:name="Balloon Text" w:semiHidden="1" w:unhideWhenUsed="1"/>
     <w:lsdException w:name="Table Grid" w:uiPriority="39"/>
     <w:lsdException w:name="Table Theme" w:semiHidden="1" w:unhideWhenUsed="1"/>
@@ -2889,6 +3971,11 @@
     <w:lsdException w:name="List Table 5 Dark Accent 6" w:uiPriority="50"/>
     <w:lsdException w:name="List Table 6 Colorful Accent 6" w:uiPriority="51"/>
     <w:lsdException w:name="List Table 7 Colorful Accent 6" w:uiPriority="52"/>
+    <w:lsdException w:name="Mention" w:semiHidden="1" w:unhideWhenUsed="1"/>
+    <w:lsdException w:name="Smart Hyperlink" w:semiHidden="1" w:unhideWhenUsed="1"/>
+    <w:lsdException w:name="Hashtag" w:semiHidden="1" w:unhideWhenUsed="1"/>
+    <w:lsdException w:name="Unresolved Mention" w:semiHidden="1" w:unhideWhenUsed="1"/>
+    <w:lsdException w:name="Smart Link" w:semiHidden="1" w:unhideWhenUsed="1"/>
   </w:latentStyles>
   <w:style w:type="paragraph" w:default="1" w:styleId="Normal">
     <w:name w:val="Normal"/>

</xml_diff>